<commit_message>
PDF memoria practica 5. Espero que con esto este todo.
</commit_message>
<xml_diff>
--- a/practica5/Memoria Practica 5.docx
+++ b/practica5/Memoria Practica 5.docx
@@ -10,6 +10,7 @@
           <w:docPartUnique/>
         </w:docPartObj>
       </w:sdtPr>
+      <w:sdtEndPr/>
       <w:sdtContent>
         <w:p/>
         <w:tbl>
@@ -72,6 +73,7 @@
                   <w:dataBinding w:prefixMappings="xmlns:ns0='http://schemas.openxmlformats.org/package/2006/metadata/core-properties' xmlns:ns1='http://purl.org/dc/elements/1.1/'" w:xpath="/ns0:coreProperties[1]/ns1:title[1]" w:storeItemID="{6C3C8BC8-F283-45AE-878A-BAB7291924A1}"/>
                   <w:text/>
                 </w:sdtPr>
+                <w:sdtEndPr/>
                 <w:sdtContent>
                   <w:p>
                     <w:pPr>
@@ -115,6 +117,7 @@
                 <w:dataBinding w:prefixMappings="xmlns:ns0='http://schemas.openxmlformats.org/package/2006/metadata/core-properties' xmlns:ns1='http://purl.org/dc/elements/1.1/'" w:xpath="/ns0:coreProperties[1]/ns1:subject[1]" w:storeItemID="{6C3C8BC8-F283-45AE-878A-BAB7291924A1}"/>
                 <w:text/>
               </w:sdtPr>
+              <w:sdtEndPr/>
               <w:sdtContent>
                 <w:tc>
                   <w:tcPr>
@@ -184,6 +187,7 @@
                   <w:dataBinding w:prefixMappings="xmlns:ns0='http://schemas.openxmlformats.org/package/2006/metadata/core-properties' xmlns:ns1='http://purl.org/dc/elements/1.1/'" w:xpath="/ns0:coreProperties[1]/ns1:creator[1]" w:storeItemID="{6C3C8BC8-F283-45AE-878A-BAB7291924A1}"/>
                   <w:text/>
                 </w:sdtPr>
+                <w:sdtEndPr/>
                 <w:sdtContent>
                   <w:p>
                     <w:pPr>
@@ -211,6 +215,14 @@
                       </w:rPr>
                       <w:t xml:space="preserve"> Allué</w:t>
                     </w:r>
+                    <w:r>
+                      <w:rPr>
+                        <w:color w:val="5B9BD5" w:themeColor="accent1"/>
+                        <w:sz w:val="28"/>
+                        <w:szCs w:val="28"/>
+                      </w:rPr>
+                      <w:t xml:space="preserve"> (758267)</w:t>
+                    </w:r>
                   </w:p>
                 </w:sdtContent>
               </w:sdt>
@@ -235,6 +247,7 @@
                     <w:calendar w:val="gregorian"/>
                   </w:date>
                 </w:sdtPr>
+                <w:sdtEndPr/>
                 <w:sdtContent>
                   <w:p>
                     <w:pPr>
@@ -282,18 +295,19 @@
       </w:pPr>
       <w:r>
         <w:lastRenderedPageBreak/>
-        <w:t xml:space="preserve">Resultados de entrenamiento de redes neuronales con </w:t>
-      </w:r>
-      <w:proofErr w:type="spellStart"/>
-      <w:r>
-        <w:t>Keras</w:t>
-      </w:r>
-      <w:proofErr w:type="spellEnd"/>
+        <w:t>Resultados de entrenamiento de redes neuronales con Keras</w:t>
+      </w:r>
     </w:p>
     <w:p/>
     <w:p>
       <w:r>
-        <w:t xml:space="preserve">Para la realización de la práctica se ha entrenado distintos tipos de redes neuronales, con diferente topología en sus capas. </w:t>
+        <w:t>Para la realización de la práctica se ha entrenado distintos tipos de redes neu</w:t>
+      </w:r>
+      <w:r>
+        <w:t>ronales, con diferente topología</w:t>
+      </w:r>
+      <w:r>
+        <w:t xml:space="preserve">. </w:t>
       </w:r>
     </w:p>
     <w:p/>
@@ -301,77 +315,24 @@
       <w:pPr>
         <w:pStyle w:val="Ttulo2"/>
       </w:pPr>
-      <w:proofErr w:type="spellStart"/>
-      <w:r>
-        <w:t>Perceptrón</w:t>
-      </w:r>
-      <w:proofErr w:type="spellEnd"/>
-      <w:r>
-        <w:t xml:space="preserve"> de salida</w:t>
+      <w:r>
+        <w:t>Perceptrón de salida</w:t>
       </w:r>
     </w:p>
     <w:p/>
     <w:p>
       <w:r>
-        <w:t xml:space="preserve">En el código de ejemplo proporcionado se puede observar que se han realizado pruebas con un </w:t>
-      </w:r>
-      <w:proofErr w:type="spellStart"/>
-      <w:r>
-        <w:t>Perceptrón</w:t>
-      </w:r>
-      <w:proofErr w:type="spellEnd"/>
-      <w:r>
-        <w:t xml:space="preserve"> con función de activación </w:t>
-      </w:r>
-      <w:proofErr w:type="spellStart"/>
-      <w:r>
-        <w:t>sigmoidal</w:t>
-      </w:r>
-      <w:proofErr w:type="spellEnd"/>
-      <w:r>
-        <w:t>, su tasa de acierto en entrenamiento es del 90% y la de acierto en validación de 90.68%, no habiéndose producido sobreajuste.</w:t>
+        <w:t>En el código de ejemplo proporcionado se puede observar que se han realizado pruebas con un Perceptrón con función de activación sigmoidal, su tasa de acierto en entrenamiento es del 90% y la de acierto en validación de 90.68%, no habiéndose producido sobreajuste.</w:t>
       </w:r>
     </w:p>
     <w:p>
       <w:r>
-        <w:t xml:space="preserve">Sobre el </w:t>
-      </w:r>
-      <w:proofErr w:type="spellStart"/>
-      <w:r>
-        <w:t>Perceptrón</w:t>
-      </w:r>
-      <w:proofErr w:type="spellEnd"/>
-      <w:r>
-        <w:t xml:space="preserve"> anterior se ha probado a cambiar su función de activación a una función </w:t>
-      </w:r>
-      <w:proofErr w:type="spellStart"/>
-      <w:r>
-        <w:t>softmax</w:t>
-      </w:r>
-      <w:proofErr w:type="spellEnd"/>
-      <w:r>
-        <w:t>, consiguiendo tasas de acierto en entrenamiento de 90.16% y 90.82% en validación.</w:t>
+        <w:t>Sobre el Perceptrón anterior se ha probado a cambiar su función de activación a una función softmax, consiguiendo tasas de acierto en entrenamiento de 90.16% y 90.82% en validación.</w:t>
       </w:r>
     </w:p>
     <w:p>
       <w:r>
-        <w:t xml:space="preserve">También, se ha realizado una prueba con una función de activación </w:t>
-      </w:r>
-      <w:proofErr w:type="spellStart"/>
-      <w:r>
-        <w:t>ReLU</w:t>
-      </w:r>
-      <w:proofErr w:type="spellEnd"/>
-      <w:r>
-        <w:t xml:space="preserve">, pero como el </w:t>
-      </w:r>
-      <w:proofErr w:type="spellStart"/>
-      <w:r>
-        <w:t>Perceptrón</w:t>
-      </w:r>
-      <w:proofErr w:type="spellEnd"/>
-      <w:r>
-        <w:t xml:space="preserve"> es una capa de salida, esta no funciona bien, ya que está diseñada como función de transición. Sus resultados en entrenamiento son 55.3% y 54.25% en validación.</w:t>
+        <w:t>También, se ha realizado una prueba con una función de activación ReLU, pero como el Perceptrón es una capa de salida, esta no funciona bien, ya que está diseñada como función de transición. Sus resultados en entrenamiento son 55.3% y 54.25% en validación.</w:t>
       </w:r>
     </w:p>
     <w:p/>
@@ -379,56 +340,19 @@
       <w:pPr>
         <w:pStyle w:val="Ttulo2"/>
       </w:pPr>
-      <w:proofErr w:type="spellStart"/>
-      <w:r>
-        <w:t>Perceptrón</w:t>
-      </w:r>
-      <w:proofErr w:type="spellEnd"/>
-      <w:r>
-        <w:t xml:space="preserve"> con una capa oculta</w:t>
+      <w:r>
+        <w:t>Perceptrón con una capa oculta</w:t>
       </w:r>
     </w:p>
     <w:p/>
     <w:p>
       <w:r>
-        <w:t xml:space="preserve">Dado que los resultados anteriores no nos permitían obtener una precisión mayor al 91% en validación, se ha estudiado la posibilidad de obtener mayor precisión con un </w:t>
-      </w:r>
-      <w:proofErr w:type="spellStart"/>
-      <w:r>
-        <w:t>perceptrón</w:t>
-      </w:r>
-      <w:proofErr w:type="spellEnd"/>
-      <w:r>
-        <w:t xml:space="preserve"> con una capa oculta. </w:t>
+        <w:t xml:space="preserve">Dado que los resultados anteriores no nos permitían obtener una precisión mayor al 91% en validación, se ha estudiado la posibilidad de obtener mayor precisión con un perceptrón con una capa oculta. </w:t>
       </w:r>
     </w:p>
     <w:p>
       <w:r>
-        <w:t xml:space="preserve">Como método experimental para la elección de funciones de activación para el desarrollo de las pruebas, se van a estudiar diferentes combinaciones de las funciones </w:t>
-      </w:r>
-      <w:proofErr w:type="spellStart"/>
-      <w:r>
-        <w:t>ReLU</w:t>
-      </w:r>
-      <w:proofErr w:type="spellEnd"/>
-      <w:r>
-        <w:t xml:space="preserve">, </w:t>
-      </w:r>
-      <w:proofErr w:type="spellStart"/>
-      <w:r>
-        <w:t>softmax</w:t>
-      </w:r>
-      <w:proofErr w:type="spellEnd"/>
-      <w:r>
-        <w:t xml:space="preserve"> y </w:t>
-      </w:r>
-      <w:proofErr w:type="spellStart"/>
-      <w:r>
-        <w:t>sigmoidal</w:t>
-      </w:r>
-      <w:proofErr w:type="spellEnd"/>
-      <w:r>
-        <w:t xml:space="preserve"> en las distintas capas de la red.</w:t>
+        <w:t>Como método experimental para la elección de funciones de activación para el desarrollo de las pruebas, se van a estudiar diferentes combinaciones de las funciones ReLU, softmax y sigmoidal en las distintas capas de la red.</w:t>
       </w:r>
     </w:p>
     <w:p>
@@ -436,13 +360,11 @@
         <w:t>Se ha estudiado una red neuronal con 10 neuronas en la capa oculta</w:t>
       </w:r>
       <w:r>
-        <w:t xml:space="preserve"> y 10 en la capa de salida y con funciones de activación </w:t>
-      </w:r>
-      <w:proofErr w:type="spellStart"/>
-      <w:r>
-        <w:t>sigmoidales</w:t>
-      </w:r>
-      <w:proofErr w:type="spellEnd"/>
+        <w:t xml:space="preserve"> y 10 en la capa de salida y con fu</w:t>
+      </w:r>
+      <w:r>
+        <w:t>nciones de activación sigmoidal</w:t>
+      </w:r>
       <w:r>
         <w:t xml:space="preserve"> en ambas capas. Sus resultados han sido 82.59% en entrenamiento y 83.36% en validación.</w:t>
       </w:r>
@@ -457,23 +379,7 @@
         <w:t xml:space="preserve">Se han estudiado los resultados de una red neuronal idéntica en neuronas a la anterior, cambiando la función </w:t>
       </w:r>
       <w:r>
-        <w:t xml:space="preserve">de activación de la capa oculta a </w:t>
-      </w:r>
-      <w:proofErr w:type="spellStart"/>
-      <w:r>
-        <w:t>ReLU</w:t>
-      </w:r>
-      <w:proofErr w:type="spellEnd"/>
-      <w:r>
-        <w:t xml:space="preserve">, manteniendo la salida </w:t>
-      </w:r>
-      <w:proofErr w:type="spellStart"/>
-      <w:r>
-        <w:t>sigmoidal</w:t>
-      </w:r>
-      <w:proofErr w:type="spellEnd"/>
-      <w:r>
-        <w:t xml:space="preserve">. Los resultados han </w:t>
+        <w:t xml:space="preserve">de activación de la capa oculta a ReLU, manteniendo la salida sigmoidal. Los resultados han </w:t>
       </w:r>
       <w:r>
         <w:t>sido 9.87% en entrenamiento y 9.8% en validación.</w:t>
@@ -481,23 +387,7 @@
     </w:p>
     <w:p>
       <w:r>
-        <w:t xml:space="preserve">Como última prueba de las funciones de activación, se ha utilizado la misma red neuronal definida anteriormente, manteniendo la función de activación </w:t>
-      </w:r>
-      <w:proofErr w:type="spellStart"/>
-      <w:r>
-        <w:t>ReLU</w:t>
-      </w:r>
-      <w:proofErr w:type="spellEnd"/>
-      <w:r>
-        <w:t xml:space="preserve"> en la capa oculta y la función </w:t>
-      </w:r>
-      <w:proofErr w:type="spellStart"/>
-      <w:r>
-        <w:t>softmax</w:t>
-      </w:r>
-      <w:proofErr w:type="spellEnd"/>
-      <w:r>
-        <w:t xml:space="preserve"> en la de salida. Los resultados han sido 91.57% en entrenamiento y 91.74% en validación.</w:t>
+        <w:t>Como última prueba de las funciones de activación, se ha utilizado la misma red neuronal definida anteriormente, manteniendo la función de activación ReLU en la capa oculta y la función softmax en la de salida. Los resultados han sido 91.57% en entrenamiento y 91.74% en validación.</w:t>
       </w:r>
     </w:p>
     <w:p>
@@ -505,23 +395,7 @@
         <w:t>Todas las redes estudiadas a continuación</w:t>
       </w:r>
       <w:r>
-        <w:t xml:space="preserve"> van a utilizar función </w:t>
-      </w:r>
-      <w:proofErr w:type="spellStart"/>
-      <w:r>
-        <w:t>ReLU</w:t>
-      </w:r>
-      <w:proofErr w:type="spellEnd"/>
-      <w:r>
-        <w:t xml:space="preserve"> en la capa oculta y </w:t>
-      </w:r>
-      <w:proofErr w:type="spellStart"/>
-      <w:r>
-        <w:t>softmax</w:t>
-      </w:r>
-      <w:proofErr w:type="spellEnd"/>
-      <w:r>
-        <w:t xml:space="preserve"> en la capa de salida</w:t>
+        <w:t xml:space="preserve"> van a utilizar función ReLU en la capa oculta y softmax en la capa de salida</w:t>
       </w:r>
       <w:r>
         <w:t>, ya que en el estudio previo se ha demostrado ser la combinación que mejor</w:t>
@@ -554,7 +428,7 @@
         <w:rPr>
           <w:sz w:val="18"/>
         </w:rPr>
-        <w:object w:dxaOrig="9770" w:dyaOrig="2633">
+        <w:object w:dxaOrig="10157" w:dyaOrig="2633">
           <v:shapetype id="_x0000_t75" coordsize="21600,21600" o:spt="75" o:preferrelative="t" path="m@4@5l@4@11@9@11@9@5xe" filled="f" stroked="f">
             <v:stroke joinstyle="miter"/>
             <v:formulas>
@@ -574,10 +448,10 @@
             <v:path o:extrusionok="f" gradientshapeok="t" o:connecttype="rect"/>
             <o:lock v:ext="edit" aspectratio="t"/>
           </v:shapetype>
-          <v:shape id="_x0000_i1056" type="#_x0000_t75" style="width:488.4pt;height:138pt" o:ole="">
+          <v:shape id="_x0000_i1029" type="#_x0000_t75" style="width:460.2pt;height:138pt" o:ole="">
             <v:imagedata r:id="rId5" o:title=""/>
           </v:shape>
-          <o:OLEObject Type="Embed" ProgID="Excel.Sheet.12" ShapeID="_x0000_i1056" DrawAspect="Content" ObjectID="_1638956494" r:id="rId6"/>
+          <o:OLEObject Type="Embed" ProgID="Excel.Sheet.12" ShapeID="_x0000_i1029" DrawAspect="Content" ObjectID="_1638975276" r:id="rId6"/>
         </w:object>
       </w:r>
       <w:r>
@@ -616,27 +490,17 @@
           <w:u w:val="single"/>
         </w:rPr>
       </w:pPr>
-      <w:proofErr w:type="spellStart"/>
-      <w:r>
-        <w:t>Perceptron</w:t>
-      </w:r>
-      <w:proofErr w:type="spellEnd"/>
-      <w:r>
-        <w:t xml:space="preserve"> con dos capas ocultas</w:t>
+      <w:r>
+        <w:t>Perceptró</w:t>
+      </w:r>
+      <w:r>
+        <w:t>n con dos capas ocultas</w:t>
       </w:r>
     </w:p>
     <w:p/>
     <w:p>
       <w:r>
-        <w:t xml:space="preserve">Tras la realización de las pruebas anteriores podemos observar que los resultados obtenidos mejoran respecto a los de un </w:t>
-      </w:r>
-      <w:proofErr w:type="spellStart"/>
-      <w:r>
-        <w:t>perceptrón</w:t>
-      </w:r>
-      <w:proofErr w:type="spellEnd"/>
-      <w:r>
-        <w:t xml:space="preserve"> de una sola capa (salida), no obstante, la máxima precisión que puede obtener la red neuronal en validación es menor </w:t>
+        <w:t xml:space="preserve">Tras la realización de las pruebas anteriores podemos observar que los resultados obtenidos mejoran respecto a los de un perceptrón de una sola capa (salida), no obstante, la máxima precisión que puede obtener la red neuronal en validación es menor </w:t>
       </w:r>
       <w:r>
         <w:t>que 9</w:t>
@@ -645,31 +509,7 @@
         <w:t>5</w:t>
       </w:r>
       <w:r>
-        <w:t xml:space="preserve">%, por lo tanto, se va a proceder a realizar pruebas con un </w:t>
-      </w:r>
-      <w:proofErr w:type="spellStart"/>
-      <w:r>
-        <w:t>perceptrón</w:t>
-      </w:r>
-      <w:proofErr w:type="spellEnd"/>
-      <w:r>
-        <w:t xml:space="preserve"> con dos capas ocultas con funciones de activación </w:t>
-      </w:r>
-      <w:proofErr w:type="spellStart"/>
-      <w:r>
-        <w:t>ReLU</w:t>
-      </w:r>
-      <w:proofErr w:type="spellEnd"/>
-      <w:r>
-        <w:t xml:space="preserve">, ya que se ha demostrado anteriormente que obtenían mejores resultados en capas ocultas que la función </w:t>
-      </w:r>
-      <w:proofErr w:type="spellStart"/>
-      <w:r>
-        <w:t>sigmoidal</w:t>
-      </w:r>
-      <w:proofErr w:type="spellEnd"/>
-      <w:r>
-        <w:t>.</w:t>
+        <w:t>%, por lo tanto, se va a proceder a realizar pruebas con un perceptrón con dos capas ocultas con funciones de activación ReLU, ya que se ha demostrado anteriormente que obtenían mejores resultados en capas ocultas que la función sigmoidal.</w:t>
       </w:r>
     </w:p>
     <w:p>
@@ -688,10 +528,10 @@
     <w:p>
       <w:r>
         <w:object w:dxaOrig="8141" w:dyaOrig="4666">
-          <v:shape id="_x0000_i1115" type="#_x0000_t75" style="width:370.2pt;height:211.8pt" o:ole="">
+          <v:shape id="_x0000_i1026" type="#_x0000_t75" style="width:370.2pt;height:211.8pt" o:ole="">
             <v:imagedata r:id="rId7" o:title=""/>
           </v:shape>
-          <o:OLEObject Type="Embed" ProgID="Excel.Sheet.12" ShapeID="_x0000_i1115" DrawAspect="Content" ObjectID="_1638956495" r:id="rId8"/>
+          <o:OLEObject Type="Embed" ProgID="Excel.Sheet.12" ShapeID="_x0000_i1026" DrawAspect="Content" ObjectID="_1638975277" r:id="rId8"/>
         </w:object>
       </w:r>
     </w:p>
@@ -723,21 +563,8 @@
     </w:p>
     <w:p>
       <w:r>
-        <w:t xml:space="preserve">Para intentar reducir este sobreajuste, se han aplicado técnicas como </w:t>
-      </w:r>
-      <w:proofErr w:type="spellStart"/>
-      <w:r>
-        <w:t>earlystopping</w:t>
-      </w:r>
-      <w:proofErr w:type="spellEnd"/>
-      <w:r>
-        <w:t xml:space="preserve"> y </w:t>
-      </w:r>
-      <w:proofErr w:type="spellStart"/>
-      <w:r>
-        <w:t>dropout</w:t>
-      </w:r>
-      <w:proofErr w:type="spellEnd"/>
+        <w:t>Para intentar reducir este sobreajuste, se han aplicado técnicas como earlystopping y dropout</w:t>
+      </w:r>
       <w:r>
         <w:t xml:space="preserve"> sobre los casos (90,70,10)</w:t>
       </w:r>
@@ -762,31 +589,18 @@
     </w:p>
     <w:p>
       <w:r>
-        <w:t xml:space="preserve">Aplicando </w:t>
-      </w:r>
-      <w:proofErr w:type="spellStart"/>
-      <w:r>
-        <w:t>earlystopping</w:t>
-      </w:r>
-      <w:proofErr w:type="spellEnd"/>
-      <w:r>
-        <w:t xml:space="preserve"> con </w:t>
-      </w:r>
-      <w:proofErr w:type="spellStart"/>
-      <w:r>
-        <w:t>patience</w:t>
-      </w:r>
-      <w:proofErr w:type="spellEnd"/>
-      <w:r>
-        <w:t xml:space="preserve">=5 con algoritmo de optimización SGD y función de coste </w:t>
-      </w:r>
-      <w:proofErr w:type="spellStart"/>
-      <w:r>
-        <w:t>categorical_crossentropy</w:t>
-      </w:r>
-      <w:proofErr w:type="spellEnd"/>
-      <w:r>
-        <w:t xml:space="preserve">, en </w:t>
+        <w:t xml:space="preserve">Aplicando earlystopping con </w:t>
+      </w:r>
+      <m:oMath>
+        <m:r>
+          <w:rPr>
+            <w:rFonts w:ascii="Cambria Math" w:hAnsi="Cambria Math"/>
+          </w:rPr>
+          <m:t>patience=5</m:t>
+        </m:r>
+      </m:oMath>
+      <w:r>
+        <w:t xml:space="preserve"> con algoritmo de optimización SGD y función de coste categorical_crossentropy, en </w:t>
       </w:r>
       <w:r>
         <w:t>2</w:t>
@@ -936,15 +750,7 @@
     <w:p/>
     <w:p>
       <w:r>
-        <w:t xml:space="preserve">Aplicando </w:t>
-      </w:r>
-      <w:proofErr w:type="spellStart"/>
-      <w:r>
-        <w:t>dropout</w:t>
-      </w:r>
-      <w:proofErr w:type="spellEnd"/>
-      <w:r>
-        <w:t xml:space="preserve"> sobre las distintas capas obtenemos los siguientes resultados:</w:t>
+        <w:t>Aplicando dropout sobre las distintas capas obtenemos los siguientes resultados:</w:t>
       </w:r>
     </w:p>
     <w:tbl>
@@ -983,13 +789,8 @@
               <w:cnfStyle w:val="100000000000" w:firstRow="1" w:lastRow="0" w:firstColumn="0" w:lastColumn="0" w:oddVBand="0" w:evenVBand="0" w:oddHBand="0" w:evenHBand="0" w:firstRowFirstColumn="0" w:firstRowLastColumn="0" w:lastRowFirstColumn="0" w:lastRowLastColumn="0"/>
             </w:pPr>
             <w:r>
-              <w:t xml:space="preserve">Capas </w:t>
-            </w:r>
-            <w:proofErr w:type="spellStart"/>
-            <w:r>
-              <w:t>Dropout</w:t>
-            </w:r>
-            <w:proofErr w:type="spellEnd"/>
+              <w:t>Capas Dropout</w:t>
+            </w:r>
           </w:p>
         </w:tc>
         <w:tc>
@@ -1344,15 +1145,7 @@
     <w:p/>
     <w:p>
       <w:r>
-        <w:t xml:space="preserve">Podemos concluir que en el caso 2, aplicando </w:t>
-      </w:r>
-      <w:proofErr w:type="spellStart"/>
-      <w:r>
-        <w:t>dropout</w:t>
-      </w:r>
-      <w:proofErr w:type="spellEnd"/>
-      <w:r>
-        <w:t xml:space="preserve"> en la primera capa, obtenemos un buen resultado respecto a los entrenamientos anteriores, </w:t>
+        <w:t xml:space="preserve">Podemos concluir que en el caso 2, aplicando dropout en la primera capa, obtenemos un buen resultado respecto a los entrenamientos anteriores, </w:t>
       </w:r>
       <w:r>
         <w:t>sin sobreajuste.</w:t>
@@ -1519,11 +1312,9 @@
             <w:tcW w:w="1497" w:type="dxa"/>
           </w:tcPr>
           <w:p>
-            <w:proofErr w:type="spellStart"/>
             <w:r>
               <w:t>RMSProp</w:t>
             </w:r>
-            <w:proofErr w:type="spellEnd"/>
           </w:p>
         </w:tc>
         <w:tc>
@@ -1534,11 +1325,9 @@
             <w:pPr>
               <w:cnfStyle w:val="000000000000" w:firstRow="0" w:lastRow="0" w:firstColumn="0" w:lastColumn="0" w:oddVBand="0" w:evenVBand="0" w:oddHBand="0" w:evenHBand="0" w:firstRowFirstColumn="0" w:firstRowLastColumn="0" w:lastRowFirstColumn="0" w:lastRowLastColumn="0"/>
             </w:pPr>
-            <w:proofErr w:type="spellStart"/>
             <w:r>
               <w:t>Categorical_crossentropy</w:t>
             </w:r>
-            <w:proofErr w:type="spellEnd"/>
           </w:p>
         </w:tc>
         <w:tc>
@@ -1591,11 +1380,9 @@
             <w:tcW w:w="1497" w:type="dxa"/>
           </w:tcPr>
           <w:p>
-            <w:proofErr w:type="spellStart"/>
             <w:r>
               <w:t>RMSProp</w:t>
             </w:r>
-            <w:proofErr w:type="spellEnd"/>
           </w:p>
         </w:tc>
         <w:tc>
@@ -1606,11 +1393,9 @@
             <w:pPr>
               <w:cnfStyle w:val="000000100000" w:firstRow="0" w:lastRow="0" w:firstColumn="0" w:lastColumn="0" w:oddVBand="0" w:evenVBand="0" w:oddHBand="1" w:evenHBand="0" w:firstRowFirstColumn="0" w:firstRowLastColumn="0" w:lastRowFirstColumn="0" w:lastRowLastColumn="0"/>
             </w:pPr>
-            <w:proofErr w:type="spellStart"/>
             <w:r>
               <w:t>Categorical_crossentropy</w:t>
             </w:r>
-            <w:proofErr w:type="spellEnd"/>
           </w:p>
         </w:tc>
         <w:tc>
@@ -1621,13 +1406,8 @@
             <w:pPr>
               <w:cnfStyle w:val="000000100000" w:firstRow="0" w:lastRow="0" w:firstColumn="0" w:lastColumn="0" w:oddVBand="0" w:evenVBand="0" w:oddHBand="1" w:evenHBand="0" w:firstRowFirstColumn="0" w:firstRowLastColumn="0" w:lastRowFirstColumn="0" w:lastRowLastColumn="0"/>
             </w:pPr>
-            <w:proofErr w:type="spellStart"/>
-            <w:r>
-              <w:t>Earlystopping</w:t>
-            </w:r>
-            <w:proofErr w:type="spellEnd"/>
-            <w:r>
-              <w:t>(5)</w:t>
+            <w:r>
+              <w:t>Earlystopping(5)</w:t>
             </w:r>
           </w:p>
         </w:tc>
@@ -1665,11 +1445,9 @@
             <w:tcW w:w="1497" w:type="dxa"/>
           </w:tcPr>
           <w:p>
-            <w:proofErr w:type="spellStart"/>
             <w:r>
               <w:t>RMSProp</w:t>
             </w:r>
-            <w:proofErr w:type="spellEnd"/>
           </w:p>
         </w:tc>
         <w:tc>
@@ -1680,11 +1458,9 @@
             <w:pPr>
               <w:cnfStyle w:val="000000000000" w:firstRow="0" w:lastRow="0" w:firstColumn="0" w:lastColumn="0" w:oddVBand="0" w:evenVBand="0" w:oddHBand="0" w:evenHBand="0" w:firstRowFirstColumn="0" w:firstRowLastColumn="0" w:lastRowFirstColumn="0" w:lastRowLastColumn="0"/>
             </w:pPr>
-            <w:proofErr w:type="spellStart"/>
             <w:r>
               <w:t>Categorical_crossentropy</w:t>
             </w:r>
-            <w:proofErr w:type="spellEnd"/>
           </w:p>
         </w:tc>
         <w:tc>
@@ -1695,13 +1471,8 @@
             <w:pPr>
               <w:cnfStyle w:val="000000000000" w:firstRow="0" w:lastRow="0" w:firstColumn="0" w:lastColumn="0" w:oddVBand="0" w:evenVBand="0" w:oddHBand="0" w:evenHBand="0" w:firstRowFirstColumn="0" w:firstRowLastColumn="0" w:lastRowFirstColumn="0" w:lastRowLastColumn="0"/>
             </w:pPr>
-            <w:proofErr w:type="spellStart"/>
-            <w:r>
-              <w:t>Dropout</w:t>
-            </w:r>
-            <w:proofErr w:type="spellEnd"/>
-            <w:r>
-              <w:t>(0.2,-)</w:t>
+            <w:r>
+              <w:t>Dropout(0.2,-)</w:t>
             </w:r>
           </w:p>
         </w:tc>
@@ -1742,11 +1513,9 @@
             <w:tcW w:w="1497" w:type="dxa"/>
           </w:tcPr>
           <w:p>
-            <w:proofErr w:type="spellStart"/>
             <w:r>
               <w:t>RMSProp</w:t>
             </w:r>
-            <w:proofErr w:type="spellEnd"/>
           </w:p>
         </w:tc>
         <w:tc>
@@ -1757,11 +1526,9 @@
             <w:pPr>
               <w:cnfStyle w:val="000000100000" w:firstRow="0" w:lastRow="0" w:firstColumn="0" w:lastColumn="0" w:oddVBand="0" w:evenVBand="0" w:oddHBand="1" w:evenHBand="0" w:firstRowFirstColumn="0" w:firstRowLastColumn="0" w:lastRowFirstColumn="0" w:lastRowLastColumn="0"/>
             </w:pPr>
-            <w:proofErr w:type="spellStart"/>
             <w:r>
               <w:t>Categorical_crossentropy</w:t>
             </w:r>
-            <w:proofErr w:type="spellEnd"/>
           </w:p>
         </w:tc>
         <w:tc>
@@ -1772,16 +1539,8 @@
             <w:pPr>
               <w:cnfStyle w:val="000000100000" w:firstRow="0" w:lastRow="0" w:firstColumn="0" w:lastColumn="0" w:oddVBand="0" w:evenVBand="0" w:oddHBand="1" w:evenHBand="0" w:firstRowFirstColumn="0" w:firstRowLastColumn="0" w:lastRowFirstColumn="0" w:lastRowLastColumn="0"/>
             </w:pPr>
-            <w:proofErr w:type="spellStart"/>
-            <w:r>
-              <w:t>Dropout</w:t>
-            </w:r>
-            <w:proofErr w:type="spellEnd"/>
-            <w:r>
-              <w:t>(</w:t>
-            </w:r>
-            <w:r>
-              <w:t>-,0.2)</w:t>
+            <w:r>
+              <w:t>Dropout(-,0.2)</w:t>
             </w:r>
           </w:p>
         </w:tc>
@@ -1819,11 +1578,9 @@
             <w:tcW w:w="1497" w:type="dxa"/>
           </w:tcPr>
           <w:p>
-            <w:proofErr w:type="spellStart"/>
             <w:r>
               <w:t>RMSProp</w:t>
             </w:r>
-            <w:proofErr w:type="spellEnd"/>
           </w:p>
         </w:tc>
         <w:tc>
@@ -1834,11 +1591,9 @@
             <w:pPr>
               <w:cnfStyle w:val="000000000000" w:firstRow="0" w:lastRow="0" w:firstColumn="0" w:lastColumn="0" w:oddVBand="0" w:evenVBand="0" w:oddHBand="0" w:evenHBand="0" w:firstRowFirstColumn="0" w:firstRowLastColumn="0" w:lastRowFirstColumn="0" w:lastRowLastColumn="0"/>
             </w:pPr>
-            <w:proofErr w:type="spellStart"/>
             <w:r>
               <w:t>Categorical_crossentropy</w:t>
             </w:r>
-            <w:proofErr w:type="spellEnd"/>
           </w:p>
         </w:tc>
         <w:tc>
@@ -1849,19 +1604,8 @@
             <w:pPr>
               <w:cnfStyle w:val="000000000000" w:firstRow="0" w:lastRow="0" w:firstColumn="0" w:lastColumn="0" w:oddVBand="0" w:evenVBand="0" w:oddHBand="0" w:evenHBand="0" w:firstRowFirstColumn="0" w:firstRowLastColumn="0" w:lastRowFirstColumn="0" w:lastRowLastColumn="0"/>
             </w:pPr>
-            <w:proofErr w:type="spellStart"/>
-            <w:r>
-              <w:t>Dropout</w:t>
-            </w:r>
-            <w:proofErr w:type="spellEnd"/>
-            <w:r>
-              <w:t>(0.2,</w:t>
-            </w:r>
-            <w:r>
-              <w:t>0.2</w:t>
-            </w:r>
-            <w:r>
-              <w:t>)</w:t>
+            <w:r>
+              <w:t>Dropout(0.2,0.2)</w:t>
             </w:r>
           </w:p>
         </w:tc>
@@ -1902,11 +1646,9 @@
             <w:tcW w:w="1497" w:type="dxa"/>
           </w:tcPr>
           <w:p>
-            <w:proofErr w:type="spellStart"/>
             <w:r>
               <w:t>RMSProp</w:t>
             </w:r>
-            <w:proofErr w:type="spellEnd"/>
           </w:p>
         </w:tc>
         <w:tc>
@@ -1969,11 +1711,9 @@
             <w:tcW w:w="1497" w:type="dxa"/>
           </w:tcPr>
           <w:p>
-            <w:proofErr w:type="spellStart"/>
             <w:r>
               <w:t>Adagrad</w:t>
             </w:r>
-            <w:proofErr w:type="spellEnd"/>
           </w:p>
         </w:tc>
         <w:tc>
@@ -1984,11 +1724,9 @@
             <w:pPr>
               <w:cnfStyle w:val="000000000000" w:firstRow="0" w:lastRow="0" w:firstColumn="0" w:lastColumn="0" w:oddVBand="0" w:evenVBand="0" w:oddHBand="0" w:evenHBand="0" w:firstRowFirstColumn="0" w:firstRowLastColumn="0" w:lastRowFirstColumn="0" w:lastRowLastColumn="0"/>
             </w:pPr>
-            <w:proofErr w:type="spellStart"/>
             <w:r>
               <w:t>Categorical_crossentropy</w:t>
             </w:r>
-            <w:proofErr w:type="spellEnd"/>
           </w:p>
         </w:tc>
         <w:tc>
@@ -2041,11 +1779,9 @@
             <w:tcW w:w="1497" w:type="dxa"/>
           </w:tcPr>
           <w:p>
-            <w:proofErr w:type="spellStart"/>
             <w:r>
               <w:t>Adagrad</w:t>
             </w:r>
-            <w:proofErr w:type="spellEnd"/>
           </w:p>
         </w:tc>
         <w:tc>
@@ -2056,11 +1792,9 @@
             <w:pPr>
               <w:cnfStyle w:val="000000100000" w:firstRow="0" w:lastRow="0" w:firstColumn="0" w:lastColumn="0" w:oddVBand="0" w:evenVBand="0" w:oddHBand="1" w:evenHBand="0" w:firstRowFirstColumn="0" w:firstRowLastColumn="0" w:lastRowFirstColumn="0" w:lastRowLastColumn="0"/>
             </w:pPr>
-            <w:proofErr w:type="spellStart"/>
             <w:r>
               <w:t>Categorical_crossentropy</w:t>
             </w:r>
-            <w:proofErr w:type="spellEnd"/>
           </w:p>
         </w:tc>
         <w:tc>
@@ -2071,13 +1805,8 @@
             <w:pPr>
               <w:cnfStyle w:val="000000100000" w:firstRow="0" w:lastRow="0" w:firstColumn="0" w:lastColumn="0" w:oddVBand="0" w:evenVBand="0" w:oddHBand="1" w:evenHBand="0" w:firstRowFirstColumn="0" w:firstRowLastColumn="0" w:lastRowFirstColumn="0" w:lastRowLastColumn="0"/>
             </w:pPr>
-            <w:proofErr w:type="spellStart"/>
-            <w:r>
-              <w:t>Earlystopping</w:t>
-            </w:r>
-            <w:proofErr w:type="spellEnd"/>
-            <w:r>
-              <w:t>(5)</w:t>
+            <w:r>
+              <w:t>Earlystopping(5)</w:t>
             </w:r>
           </w:p>
         </w:tc>
@@ -2115,11 +1844,9 @@
             <w:tcW w:w="1497" w:type="dxa"/>
           </w:tcPr>
           <w:p>
-            <w:proofErr w:type="spellStart"/>
             <w:r>
               <w:t>Adagrad</w:t>
             </w:r>
-            <w:proofErr w:type="spellEnd"/>
           </w:p>
         </w:tc>
         <w:tc>
@@ -2130,11 +1857,9 @@
             <w:pPr>
               <w:cnfStyle w:val="000000000000" w:firstRow="0" w:lastRow="0" w:firstColumn="0" w:lastColumn="0" w:oddVBand="0" w:evenVBand="0" w:oddHBand="0" w:evenHBand="0" w:firstRowFirstColumn="0" w:firstRowLastColumn="0" w:lastRowFirstColumn="0" w:lastRowLastColumn="0"/>
             </w:pPr>
-            <w:proofErr w:type="spellStart"/>
             <w:r>
               <w:t>Categorical_crossentropy</w:t>
             </w:r>
-            <w:proofErr w:type="spellEnd"/>
           </w:p>
         </w:tc>
         <w:tc>
@@ -2145,13 +1870,8 @@
             <w:pPr>
               <w:cnfStyle w:val="000000000000" w:firstRow="0" w:lastRow="0" w:firstColumn="0" w:lastColumn="0" w:oddVBand="0" w:evenVBand="0" w:oddHBand="0" w:evenHBand="0" w:firstRowFirstColumn="0" w:firstRowLastColumn="0" w:lastRowFirstColumn="0" w:lastRowLastColumn="0"/>
             </w:pPr>
-            <w:proofErr w:type="spellStart"/>
-            <w:r>
-              <w:t>Dropout</w:t>
-            </w:r>
-            <w:proofErr w:type="spellEnd"/>
-            <w:r>
-              <w:t>(0.2,-)</w:t>
+            <w:r>
+              <w:t>Dropout(0.2,-)</w:t>
             </w:r>
           </w:p>
         </w:tc>
@@ -2192,11 +1912,9 @@
             <w:tcW w:w="1497" w:type="dxa"/>
           </w:tcPr>
           <w:p>
-            <w:proofErr w:type="spellStart"/>
             <w:r>
               <w:t>Adagrad</w:t>
             </w:r>
-            <w:proofErr w:type="spellEnd"/>
           </w:p>
         </w:tc>
         <w:tc>
@@ -2207,11 +1925,9 @@
             <w:pPr>
               <w:cnfStyle w:val="000000100000" w:firstRow="0" w:lastRow="0" w:firstColumn="0" w:lastColumn="0" w:oddVBand="0" w:evenVBand="0" w:oddHBand="1" w:evenHBand="0" w:firstRowFirstColumn="0" w:firstRowLastColumn="0" w:lastRowFirstColumn="0" w:lastRowLastColumn="0"/>
             </w:pPr>
-            <w:proofErr w:type="spellStart"/>
             <w:r>
               <w:t>Categorical_crossentropy</w:t>
             </w:r>
-            <w:proofErr w:type="spellEnd"/>
           </w:p>
         </w:tc>
         <w:tc>
@@ -2222,13 +1938,8 @@
             <w:pPr>
               <w:cnfStyle w:val="000000100000" w:firstRow="0" w:lastRow="0" w:firstColumn="0" w:lastColumn="0" w:oddVBand="0" w:evenVBand="0" w:oddHBand="1" w:evenHBand="0" w:firstRowFirstColumn="0" w:firstRowLastColumn="0" w:lastRowFirstColumn="0" w:lastRowLastColumn="0"/>
             </w:pPr>
-            <w:proofErr w:type="spellStart"/>
-            <w:r>
-              <w:t>Dropout</w:t>
-            </w:r>
-            <w:proofErr w:type="spellEnd"/>
-            <w:r>
-              <w:t>(-,0.2)</w:t>
+            <w:r>
+              <w:t>Dropout(-,0.2)</w:t>
             </w:r>
           </w:p>
         </w:tc>
@@ -2266,11 +1977,9 @@
             <w:tcW w:w="1497" w:type="dxa"/>
           </w:tcPr>
           <w:p>
-            <w:proofErr w:type="spellStart"/>
             <w:r>
               <w:t>Adagrad</w:t>
             </w:r>
-            <w:proofErr w:type="spellEnd"/>
           </w:p>
         </w:tc>
         <w:tc>
@@ -2281,11 +1990,9 @@
             <w:pPr>
               <w:cnfStyle w:val="000000000000" w:firstRow="0" w:lastRow="0" w:firstColumn="0" w:lastColumn="0" w:oddVBand="0" w:evenVBand="0" w:oddHBand="0" w:evenHBand="0" w:firstRowFirstColumn="0" w:firstRowLastColumn="0" w:lastRowFirstColumn="0" w:lastRowLastColumn="0"/>
             </w:pPr>
-            <w:proofErr w:type="spellStart"/>
             <w:r>
               <w:t>Categorical_crossentropy</w:t>
             </w:r>
-            <w:proofErr w:type="spellEnd"/>
           </w:p>
         </w:tc>
         <w:tc>
@@ -2296,13 +2003,8 @@
             <w:pPr>
               <w:cnfStyle w:val="000000000000" w:firstRow="0" w:lastRow="0" w:firstColumn="0" w:lastColumn="0" w:oddVBand="0" w:evenVBand="0" w:oddHBand="0" w:evenHBand="0" w:firstRowFirstColumn="0" w:firstRowLastColumn="0" w:lastRowFirstColumn="0" w:lastRowLastColumn="0"/>
             </w:pPr>
-            <w:proofErr w:type="spellStart"/>
-            <w:r>
-              <w:t>Dropout</w:t>
-            </w:r>
-            <w:proofErr w:type="spellEnd"/>
-            <w:r>
-              <w:t>(0.2,0.2)</w:t>
+            <w:r>
+              <w:t>Dropout(0.2,0.2)</w:t>
             </w:r>
           </w:p>
         </w:tc>
@@ -2343,11 +2045,9 @@
             <w:tcW w:w="1497" w:type="dxa"/>
           </w:tcPr>
           <w:p>
-            <w:proofErr w:type="spellStart"/>
             <w:r>
               <w:t>Adagrad</w:t>
             </w:r>
-            <w:proofErr w:type="spellEnd"/>
           </w:p>
         </w:tc>
         <w:tc>
@@ -2427,79 +2127,48 @@
       <w:r>
         <w:t xml:space="preserve"> </w:t>
       </w:r>
-      <w:proofErr w:type="spellStart"/>
-      <w:r>
-        <w:t>Dropout</w:t>
-      </w:r>
-      <w:proofErr w:type="spellEnd"/>
-      <w:r>
-        <w:t xml:space="preserve"> (</w:t>
+      <w:r>
+        <w:t>Dropout (</w:t>
       </w:r>
       <w:r>
         <w:t>0.2,-)</w:t>
       </w:r>
       <w:r>
-        <w:t xml:space="preserve">, </w:t>
-      </w:r>
-      <w:proofErr w:type="spellStart"/>
-      <w:r>
-        <w:t>RMSProp</w:t>
-      </w:r>
-      <w:proofErr w:type="spellEnd"/>
-      <w:r>
-        <w:t xml:space="preserve"> con </w:t>
-      </w:r>
-      <w:proofErr w:type="spellStart"/>
-      <w:r>
-        <w:t>Dropout</w:t>
-      </w:r>
-      <w:proofErr w:type="spellEnd"/>
+        <w:t xml:space="preserve">, RMSProp con </w:t>
+      </w:r>
+      <w:r>
+        <w:t>Dropout (</w:t>
+      </w:r>
+      <w:r>
+        <w:t>0.2,-) y Adagrad con Dropout</w:t>
+      </w:r>
       <w:r>
         <w:t xml:space="preserve"> </w:t>
       </w:r>
       <w:r>
-        <w:t xml:space="preserve">(0.2,-) y </w:t>
-      </w:r>
-      <w:proofErr w:type="spellStart"/>
-      <w:r>
-        <w:t>Adagrad</w:t>
-      </w:r>
-      <w:proofErr w:type="spellEnd"/>
-      <w:r>
-        <w:t xml:space="preserve"> con </w:t>
-      </w:r>
-      <w:proofErr w:type="spellStart"/>
-      <w:r>
-        <w:t>Dropout</w:t>
-      </w:r>
-      <w:proofErr w:type="spellEnd"/>
-      <w:r>
-        <w:t xml:space="preserve"> </w:t>
-      </w:r>
-      <w:r>
-        <w:t xml:space="preserve">(0.2,0.2) el efecto de trabajar con lotes </w:t>
-      </w:r>
-      <w:r>
-        <w:t>(</w:t>
-      </w:r>
-      <w:proofErr w:type="spellStart"/>
-      <w:r>
-        <w:t>batch</w:t>
-      </w:r>
-      <w:proofErr w:type="spellEnd"/>
-      <w:r>
-        <w:t xml:space="preserve">) </w:t>
-      </w:r>
-      <w:r>
-        <w:t xml:space="preserve">menores, ya que hasta ahora las pruebas han sido realizadas con </w:t>
-      </w:r>
-      <w:proofErr w:type="spellStart"/>
-      <w:r>
-        <w:t>batch</w:t>
-      </w:r>
-      <w:proofErr w:type="spellEnd"/>
-      <w:r>
-        <w:t xml:space="preserve"> = 128.</w:t>
+        <w:t>(0.2,0.2) el efecto de trabajar con lotes (</w:t>
+      </w:r>
+      <m:oMath>
+        <m:r>
+          <w:rPr>
+            <w:rFonts w:ascii="Cambria Math" w:hAnsi="Cambria Math"/>
+          </w:rPr>
+          <m:t>batch</m:t>
+        </m:r>
+      </m:oMath>
+      <w:r>
+        <w:t xml:space="preserve">) menores, ya que hasta ahora las pruebas han sido realizadas con </w:t>
+      </w:r>
+      <m:oMath>
+        <m:r>
+          <w:rPr>
+            <w:rFonts w:ascii="Cambria Math" w:hAnsi="Cambria Math"/>
+          </w:rPr>
+          <m:t>batch = 128</m:t>
+        </m:r>
+      </m:oMath>
+      <w:r>
+        <w:t>.</w:t>
       </w:r>
     </w:p>
     <w:tbl>
@@ -2537,11 +2206,9 @@
             <w:pPr>
               <w:cnfStyle w:val="100000000000" w:firstRow="1" w:lastRow="0" w:firstColumn="0" w:lastColumn="0" w:oddVBand="0" w:evenVBand="0" w:oddHBand="0" w:evenHBand="0" w:firstRowFirstColumn="0" w:firstRowLastColumn="0" w:lastRowFirstColumn="0" w:lastRowLastColumn="0"/>
             </w:pPr>
-            <w:proofErr w:type="spellStart"/>
             <w:r>
               <w:t>Batch</w:t>
             </w:r>
-            <w:proofErr w:type="spellEnd"/>
           </w:p>
         </w:tc>
         <w:tc>
@@ -2582,18 +2249,13 @@
           </w:tcPr>
           <w:p>
             <w:r>
-              <w:t>(</w:t>
-            </w:r>
-            <w:proofErr w:type="spellStart"/>
-            <w:r>
-              <w:t>SGD,</w:t>
-            </w:r>
-            <w:r>
-              <w:t>Dropout</w:t>
-            </w:r>
-            <w:proofErr w:type="spellEnd"/>
-            <w:r>
-              <w:t>(0.2,-)</w:t>
+              <w:t>(SGD,</w:t>
+            </w:r>
+            <w:r>
+              <w:t>Dropout(0.2,-)</w:t>
+            </w:r>
+            <w:r>
+              <w:t>)</w:t>
             </w:r>
           </w:p>
         </w:tc>
@@ -2645,15 +2307,10 @@
           </w:tcPr>
           <w:p>
             <w:r>
-              <w:t>(</w:t>
-            </w:r>
-            <w:proofErr w:type="spellStart"/>
-            <w:r>
-              <w:t>SGD,Dropout</w:t>
-            </w:r>
-            <w:proofErr w:type="spellEnd"/>
-            <w:r>
-              <w:t>(0.2,-)</w:t>
+              <w:t>(SGD,Dropout(0.2,-)</w:t>
+            </w:r>
+            <w:r>
+              <w:t>)</w:t>
             </w:r>
           </w:p>
         </w:tc>
@@ -2708,15 +2365,10 @@
           </w:tcPr>
           <w:p>
             <w:r>
-              <w:t>(</w:t>
-            </w:r>
-            <w:proofErr w:type="spellStart"/>
-            <w:r>
-              <w:t>SGD,Dropout</w:t>
-            </w:r>
-            <w:proofErr w:type="spellEnd"/>
-            <w:r>
-              <w:t>(0.2,-)</w:t>
+              <w:t>(SGD,Dropout(0.2,-)</w:t>
+            </w:r>
+            <w:r>
+              <w:t>)</w:t>
             </w:r>
           </w:p>
         </w:tc>
@@ -2768,23 +2420,10 @@
           </w:tcPr>
           <w:p>
             <w:r>
-              <w:t>(</w:t>
-            </w:r>
-            <w:proofErr w:type="spellStart"/>
-            <w:r>
-              <w:t>RMSProp</w:t>
-            </w:r>
-            <w:proofErr w:type="spellEnd"/>
-            <w:r>
-              <w:t xml:space="preserve">, </w:t>
-            </w:r>
-            <w:proofErr w:type="spellStart"/>
-            <w:r>
-              <w:t>Dropout</w:t>
-            </w:r>
-            <w:proofErr w:type="spellEnd"/>
-            <w:r>
-              <w:t>(0.2,-)</w:t>
+              <w:t>(RMSProp, Dropout(0.2,-)</w:t>
+            </w:r>
+            <w:r>
+              <w:t>)</w:t>
             </w:r>
           </w:p>
         </w:tc>
@@ -2839,23 +2478,10 @@
           </w:tcPr>
           <w:p>
             <w:r>
-              <w:t>(</w:t>
-            </w:r>
-            <w:proofErr w:type="spellStart"/>
-            <w:r>
-              <w:t>RMSProp</w:t>
-            </w:r>
-            <w:proofErr w:type="spellEnd"/>
-            <w:r>
-              <w:t xml:space="preserve">, </w:t>
-            </w:r>
-            <w:proofErr w:type="spellStart"/>
-            <w:r>
-              <w:t>Dropout</w:t>
-            </w:r>
-            <w:proofErr w:type="spellEnd"/>
-            <w:r>
-              <w:t>(0.2,-)</w:t>
+              <w:t>(RMSProp, Dropout(0.2,-)</w:t>
+            </w:r>
+            <w:r>
+              <w:t>)</w:t>
             </w:r>
           </w:p>
         </w:tc>
@@ -2907,23 +2533,10 @@
           </w:tcPr>
           <w:p>
             <w:r>
-              <w:t>(</w:t>
-            </w:r>
-            <w:proofErr w:type="spellStart"/>
-            <w:r>
-              <w:t>RMSProp</w:t>
-            </w:r>
-            <w:proofErr w:type="spellEnd"/>
-            <w:r>
-              <w:t xml:space="preserve">, </w:t>
-            </w:r>
-            <w:proofErr w:type="spellStart"/>
-            <w:r>
-              <w:t>Dropout</w:t>
-            </w:r>
-            <w:proofErr w:type="spellEnd"/>
-            <w:r>
-              <w:t>(0.2,-)</w:t>
+              <w:t>(RMSProp, Dropout(0.2,-)</w:t>
+            </w:r>
+            <w:r>
+              <w:t>)</w:t>
             </w:r>
           </w:p>
         </w:tc>
@@ -2978,26 +2591,7 @@
           </w:tcPr>
           <w:p>
             <w:r>
-              <w:t>(</w:t>
-            </w:r>
-            <w:proofErr w:type="spellStart"/>
-            <w:r>
-              <w:t>Adagrad</w:t>
-            </w:r>
-            <w:proofErr w:type="spellEnd"/>
-            <w:r>
-              <w:t xml:space="preserve">, </w:t>
-            </w:r>
-            <w:proofErr w:type="spellStart"/>
-            <w:r>
-              <w:t>Dropout</w:t>
-            </w:r>
-            <w:proofErr w:type="spellEnd"/>
-            <w:r>
-              <w:t>(0.2</w:t>
-            </w:r>
-            <w:r>
-              <w:t>,0.2</w:t>
+              <w:t>(Adagrad, Dropout(0.2,0.2)</w:t>
             </w:r>
             <w:r>
               <w:t>)</w:t>
@@ -3052,23 +2646,10 @@
           </w:tcPr>
           <w:p>
             <w:r>
-              <w:t>(</w:t>
-            </w:r>
-            <w:proofErr w:type="spellStart"/>
-            <w:r>
-              <w:t>Adagrad</w:t>
-            </w:r>
-            <w:proofErr w:type="spellEnd"/>
-            <w:r>
-              <w:t xml:space="preserve">, </w:t>
-            </w:r>
-            <w:proofErr w:type="spellStart"/>
-            <w:r>
-              <w:t>Dropout</w:t>
-            </w:r>
-            <w:proofErr w:type="spellEnd"/>
-            <w:r>
-              <w:t>(0.2,0.2)</w:t>
+              <w:t>(Adagrad, Dropout(0.2,0.2)</w:t>
+            </w:r>
+            <w:r>
+              <w:t>)</w:t>
             </w:r>
           </w:p>
         </w:tc>
@@ -3123,24 +2704,13 @@
           </w:tcPr>
           <w:p>
             <w:r>
-              <w:t>(</w:t>
-            </w:r>
-            <w:proofErr w:type="spellStart"/>
-            <w:r>
-              <w:t>Adagrad</w:t>
-            </w:r>
-            <w:proofErr w:type="spellEnd"/>
-            <w:r>
-              <w:t xml:space="preserve">, </w:t>
-            </w:r>
-            <w:proofErr w:type="spellStart"/>
-            <w:r>
-              <w:t>Dropout</w:t>
-            </w:r>
-            <w:proofErr w:type="spellEnd"/>
-            <w:r>
-              <w:t>(0.2,0.2)</w:t>
-            </w:r>
+              <w:t>(Adagrad, Dropout(0.2,0.2)</w:t>
+            </w:r>
+            <w:r>
+              <w:t>)</w:t>
+            </w:r>
+            <w:bookmarkStart w:id="2" w:name="_GoBack"/>
+            <w:bookmarkEnd w:id="2"/>
           </w:p>
         </w:tc>
         <w:tc>
@@ -3187,36 +2757,12 @@
     <w:p/>
     <w:p>
       <w:r>
-        <w:t xml:space="preserve">Se puede apreciar que para el algoritmo de optimización SGD, cuanto menor es el tamaño del </w:t>
-      </w:r>
-      <w:proofErr w:type="spellStart"/>
-      <w:r>
-        <w:t>batch</w:t>
-      </w:r>
-      <w:proofErr w:type="spellEnd"/>
-      <w:r>
-        <w:t xml:space="preserve"> mejores resultados proporciona, aunque, mostrando sobreajuste.</w:t>
+        <w:t>Se puede apreciar que para el algoritmo de optimización SGD, cuanto menor es el tamaño del batch mejores resultados proporciona, aunque, mostrando sobreajuste.</w:t>
       </w:r>
     </w:p>
     <w:p>
       <w:r>
-        <w:t xml:space="preserve">Para los algoritmos </w:t>
-      </w:r>
-      <w:proofErr w:type="spellStart"/>
-      <w:r>
-        <w:t>RMSProp</w:t>
-      </w:r>
-      <w:proofErr w:type="spellEnd"/>
-      <w:r>
-        <w:t xml:space="preserve"> y </w:t>
-      </w:r>
-      <w:proofErr w:type="spellStart"/>
-      <w:r>
-        <w:t>Adagrad</w:t>
-      </w:r>
-      <w:proofErr w:type="spellEnd"/>
-      <w:r>
-        <w:t xml:space="preserve"> no obtenemos una mejora tan significativa como con el algoritmo anterior.</w:t>
+        <w:t>Para los algoritmos RMSProp y Adagrad no obtenemos una mejora tan significativa como con el algoritmo anterior.</w:t>
       </w:r>
     </w:p>
     <w:p/>
@@ -3225,82 +2771,34 @@
         <w:pStyle w:val="Ttulo2"/>
       </w:pPr>
       <w:r>
-        <w:t xml:space="preserve">Redes </w:t>
-      </w:r>
-      <w:proofErr w:type="spellStart"/>
-      <w:r>
-        <w:t>convolucionales</w:t>
-      </w:r>
-      <w:proofErr w:type="spellEnd"/>
+        <w:t>Redes convolucionales</w:t>
+      </w:r>
     </w:p>
     <w:p/>
     <w:p>
       <w:r>
-        <w:t xml:space="preserve">Las redes </w:t>
-      </w:r>
-      <w:proofErr w:type="spellStart"/>
-      <w:r>
-        <w:t>convolucionales</w:t>
-      </w:r>
-      <w:proofErr w:type="spellEnd"/>
-      <w:r>
-        <w:t xml:space="preserve"> son un tipo de red neuronal que se fundamentan en la aplicación de un conjunto de filtros sucesivos sobre una entrada.</w:t>
+        <w:t>Las redes convolucionales son un tipo de red neuronal que se fundamentan en la aplicación de un conjunto de filtros sucesivos sobre una entrada.</w:t>
+      </w:r>
+      <w:r>
+        <w:t xml:space="preserve"> Son un tipo de red muy utilizada en visión por computador, clasificación de imágenes…</w:t>
       </w:r>
     </w:p>
     <w:p>
       <w:r>
-        <w:t xml:space="preserve">Resultados de la </w:t>
-      </w:r>
-      <w:proofErr w:type="spellStart"/>
-      <w:r>
-        <w:t>convolucional</w:t>
-      </w:r>
-      <w:proofErr w:type="spellEnd"/>
-      <w:r>
-        <w:t>:</w:t>
-      </w:r>
-    </w:p>
-    <w:p>
-      <w:r>
-        <w:lastRenderedPageBreak/>
-        <w:drawing>
-          <wp:inline distT="0" distB="0" distL="0" distR="0" wp14:anchorId="6A212C9A" wp14:editId="5DC7AC28">
-            <wp:extent cx="5400040" cy="3992880"/>
-            <wp:effectExtent l="0" t="0" r="0" b="7620"/>
-            <wp:docPr id="1" name="Imagen 1"/>
-            <wp:cNvGraphicFramePr>
-              <a:graphicFrameLocks xmlns:a="http://schemas.openxmlformats.org/drawingml/2006/main" noChangeAspect="1"/>
-            </wp:cNvGraphicFramePr>
-            <a:graphic xmlns:a="http://schemas.openxmlformats.org/drawingml/2006/main">
-              <a:graphicData uri="http://schemas.openxmlformats.org/drawingml/2006/picture">
-                <pic:pic xmlns:pic="http://schemas.openxmlformats.org/drawingml/2006/picture">
-                  <pic:nvPicPr>
-                    <pic:cNvPr id="1" name=""/>
-                    <pic:cNvPicPr/>
-                  </pic:nvPicPr>
-                  <pic:blipFill>
-                    <a:blip r:embed="rId9"/>
-                    <a:stretch>
-                      <a:fillRect/>
-                    </a:stretch>
-                  </pic:blipFill>
-                  <pic:spPr>
-                    <a:xfrm>
-                      <a:off x="0" y="0"/>
-                      <a:ext cx="5400040" cy="3992880"/>
-                    </a:xfrm>
-                    <a:prstGeom prst="rect">
-                      <a:avLst/>
-                    </a:prstGeom>
-                  </pic:spPr>
-                </pic:pic>
-              </a:graphicData>
-            </a:graphic>
-          </wp:inline>
-        </w:drawing>
-      </w:r>
-      <w:bookmarkStart w:id="2" w:name="_GoBack"/>
-      <w:bookmarkEnd w:id="2"/>
+        <w:t>Tras la ejecución del fichero proporcionado junto con el enunciado de la práctica, obtenemos los siguientes resultados de p</w:t>
+      </w:r>
+      <w:r>
+        <w:t xml:space="preserve">recisión (%) de la red convolucional </w:t>
+      </w:r>
+      <w:r>
+        <w:t xml:space="preserve">con </w:t>
+      </w:r>
+      <w:r>
+        <w:t>los datos de test: 99.23%</w:t>
+      </w:r>
+      <w:r>
+        <w:t>.</w:t>
+      </w:r>
     </w:p>
     <w:sectPr>
       <w:pgSz w:w="11906" w:h="16838"/>
@@ -4194,21 +3692,28 @@
     <w:charset w:val="00"/>
     <w:family w:val="swiss"/>
     <w:pitch w:val="variable"/>
-    <w:sig w:usb0="E00002FF" w:usb1="4000ACFF" w:usb2="00000001" w:usb3="00000000" w:csb0="0000019F" w:csb1="00000000"/>
+    <w:sig w:usb0="E4002EFF" w:usb1="C000247B" w:usb2="00000009" w:usb3="00000000" w:csb0="000001FF" w:csb1="00000000"/>
   </w:font>
   <w:font w:name="Times New Roman">
     <w:panose1 w:val="02020603050405020304"/>
     <w:charset w:val="00"/>
     <w:family w:val="roman"/>
     <w:pitch w:val="variable"/>
-    <w:sig w:usb0="E0002AFF" w:usb1="C0007843" w:usb2="00000009" w:usb3="00000000" w:csb0="000001FF" w:csb1="00000000"/>
+    <w:sig w:usb0="E0002EFF" w:usb1="C000785B" w:usb2="00000009" w:usb3="00000000" w:csb0="000001FF" w:csb1="00000000"/>
   </w:font>
   <w:font w:name="Calibri Light">
     <w:panose1 w:val="020F0302020204030204"/>
     <w:charset w:val="00"/>
     <w:family w:val="swiss"/>
     <w:pitch w:val="variable"/>
-    <w:sig w:usb0="A00002EF" w:usb1="4000207B" w:usb2="00000000" w:usb3="00000000" w:csb0="0000009F" w:csb1="00000000"/>
+    <w:sig w:usb0="E4002EFF" w:usb1="C000247B" w:usb2="00000009" w:usb3="00000000" w:csb0="000001FF" w:csb1="00000000"/>
+  </w:font>
+  <w:font w:name="Cambria Math">
+    <w:panose1 w:val="02040503050406030204"/>
+    <w:charset w:val="00"/>
+    <w:family w:val="roman"/>
+    <w:pitch w:val="variable"/>
+    <w:sig w:usb0="E00006FF" w:usb1="420024FF" w:usb2="02000000" w:usb3="00000000" w:csb0="0000019F" w:csb1="00000000"/>
   </w:font>
 </w:fonts>
 </file>
@@ -4229,7 +3734,9 @@
   </w:compat>
   <w:rsids>
     <w:rsidRoot w:val="006D0112"/>
+    <w:rsid w:val="00626FBE"/>
     <w:rsid w:val="006D0112"/>
+    <w:rsid w:val="00B660B9"/>
     <w:rsid w:val="00C32528"/>
   </w:rsids>
   <m:mathPr>

</xml_diff>